<commit_message>
updating LTG E05 (S0Se23)
</commit_message>
<xml_diff>
--- a/The-Limits-to-Growth/Exercises/E05-World3.docx
+++ b/The-Limits-to-Growth/Exercises/E05-World3.docx
@@ -367,8 +367,6 @@
         <w:spacing w:before="0" w:line="340" w:lineRule="exact"/>
         <w:jc w:val="left"/>
       </w:pPr>
-      <w:bookmarkStart w:id="0" w:name="_GoBack"/>
-      <w:bookmarkEnd w:id="0"/>
     </w:p>
     <w:p>
       <w:pPr>
@@ -471,14 +469,7 @@
           <w:color w:val="000000"/>
           <w:lang w:eastAsia="de-DE"/>
         </w:rPr>
-        <w:t>What actions (which policies) could we (huma</w:t>
-      </w:r>
-      <w:r>
-        <w:rPr>
-          <w:color w:val="000000"/>
-          <w:lang w:eastAsia="de-DE"/>
-        </w:rPr>
-        <w:t xml:space="preserve">ns/politicians) act upon to move the simulation results of the World3 model towards the SW scenario. </w:t>
+        <w:t xml:space="preserve">What actions (which policies) could we (humans/politicians) act upon to move the simulation results of the World3 model towards the SW scenario. </w:t>
       </w:r>
     </w:p>
     <w:p>
@@ -606,17 +597,18 @@
         <w:spacing w:line="300" w:lineRule="auto"/>
       </w:pPr>
       <w:r>
-        <w:t>Submission filename: “E04-&lt;</w:t>
-      </w:r>
-      <w:proofErr w:type="spellStart"/>
-      <w:proofErr w:type="gramStart"/>
-      <w:r>
-        <w:t>firstname.lastname</w:t>
-      </w:r>
-      <w:proofErr w:type="spellEnd"/>
-      <w:proofErr w:type="gramEnd"/>
-      <w:r>
-        <w:t xml:space="preserve"> &gt;.pdf”</w:t>
+        <w:t>Submission filename: “E0</w:t>
+      </w:r>
+      <w:r>
+        <w:t>5</w:t>
+      </w:r>
+      <w:r>
+        <w:t>-&lt;fir</w:t>
+      </w:r>
+      <w:bookmarkStart w:id="0" w:name="_GoBack"/>
+      <w:bookmarkEnd w:id="0"/>
+      <w:r>
+        <w:t>stname.lastname &gt;.pdf”</w:t>
       </w:r>
     </w:p>
     <w:p>
@@ -3421,7 +3413,7 @@
 </file>
 
 <file path=customXml/itemProps1.xml><?xml version="1.0" encoding="utf-8"?>
-<ds:datastoreItem xmlns:ds="http://schemas.openxmlformats.org/officeDocument/2006/customXml" ds:itemID="{B8689E57-1BE6-4315-808C-270EC762D3C0}">
+<ds:datastoreItem xmlns:ds="http://schemas.openxmlformats.org/officeDocument/2006/customXml" ds:itemID="{E4D5C050-C04D-47E1-B216-4DEE1F4D1C06}">
   <ds:schemaRefs>
     <ds:schemaRef ds:uri="http://schemas.openxmlformats.org/officeDocument/2006/bibliography"/>
   </ds:schemaRefs>

</xml_diff>